<commit_message>
update mẫu phiếu chấm điểm
</commit_message>
<xml_diff>
--- a/Mau-PhieuChamDiem-2019.docx
+++ b/Mau-PhieuChamDiem-2019.docx
@@ -39,6 +39,7 @@
               <w:rPr>
                 <w:rFonts w:ascii="Tahoma" w:hAnsi="Tahoma" w:cs="Tahoma"/>
                 <w:b/>
+                <w:color w:val="FF0000"/>
                 <w:sz w:val="20"/>
                 <w:szCs w:val="20"/>
               </w:rPr>
@@ -666,7 +667,18 @@
                 <w:szCs w:val="20"/>
                 <w:lang w:val="vi-VN"/>
               </w:rPr>
-              <w:t>Tuân theo MVC, phân tách các nhóm chức năng thành những module chuyên biệt.</w:t>
+              <w:t xml:space="preserve">Tuân theo MVC, phân tách các nhóm chức năng thành những </w:t>
+            </w:r>
+            <w:bookmarkStart w:id="0" w:name="_GoBack"/>
+            <w:bookmarkEnd w:id="0"/>
+            <w:r>
+              <w:rPr>
+                <w:rFonts w:ascii="Tahoma" w:hAnsi="Tahoma" w:cs="Tahoma"/>
+                <w:sz w:val="20"/>
+                <w:szCs w:val="20"/>
+                <w:lang w:val="vi-VN"/>
+              </w:rPr>
+              <w:t>module chuyên biệt.</w:t>
             </w:r>
           </w:p>
         </w:tc>
@@ -709,6 +721,9 @@
               <w:jc w:val="center"/>
             </w:pPr>
             <w:r>
+              <w:rPr>
+                <w:color w:val="FF0000"/>
+              </w:rPr>
               <w:t>-1</w:t>
             </w:r>
           </w:p>
@@ -6086,18 +6101,7 @@
                 <w:sz w:val="64"/>
                 <w:szCs w:val="64"/>
               </w:rPr>
-              <w:t>TỔN</w:t>
-            </w:r>
-            <w:bookmarkStart w:id="0" w:name="_GoBack"/>
-            <w:bookmarkEnd w:id="0"/>
-            <w:r>
-              <w:rPr>
-                <w:rFonts w:ascii="Tahoma" w:hAnsi="Tahoma" w:cs="Tahoma"/>
-                <w:b/>
-                <w:sz w:val="64"/>
-                <w:szCs w:val="64"/>
-              </w:rPr>
-              <w:t>G LÀ 28.25đ</w:t>
+              <w:t>TỔNG LÀ 28.25đ</w:t>
             </w:r>
           </w:p>
         </w:tc>
@@ -6540,7 +6544,7 @@
         <v:path o:extrusionok="f" gradientshapeok="t" o:connecttype="rect"/>
         <o:lock v:ext="edit" aspectratio="t"/>
       </v:shapetype>
-      <v:shape id="_x0000_i1028" type="#_x0000_t75" style="width:11.25pt;height:11.25pt" o:bullet="t">
+      <v:shape id="_x0000_i1027" type="#_x0000_t75" style="width:11.25pt;height:11.25pt" o:bullet="t">
         <v:imagedata r:id="rId1" o:title="mso431"/>
       </v:shape>
     </w:pict>
@@ -10143,7 +10147,7 @@
 </file>
 
 <file path=customXml/itemProps1.xml><?xml version="1.0" encoding="utf-8"?>
-<ds:datastoreItem xmlns:ds="http://schemas.openxmlformats.org/officeDocument/2006/customXml" ds:itemID="{D02C61E6-C338-4B7A-84E7-42CF890BC80F}">
+<ds:datastoreItem xmlns:ds="http://schemas.openxmlformats.org/officeDocument/2006/customXml" ds:itemID="{7872C774-B4F0-4127-8E28-2181BDB7D3DB}">
   <ds:schemaRefs>
     <ds:schemaRef ds:uri="http://schemas.openxmlformats.org/officeDocument/2006/bibliography"/>
   </ds:schemaRefs>

</xml_diff>